<commit_message>
Uploaded some written notes + added silence to test continuum files
</commit_message>
<xml_diff>
--- a/Writeups/Proposal.docx
+++ b/Writeups/Proposal.docx
@@ -505,7 +505,7 @@
           <w:bCs/>
           <w:color w:val="410C01"/>
         </w:rPr>
-        <w:t xml:space="preserve"> (?)</w:t>
+        <w:t xml:space="preserve"> </w:t>
       </w:r>
     </w:p>
     <w:p>
@@ -532,7 +532,7 @@
           <w:rFonts w:ascii="Sylfaen" w:hAnsi="Sylfaen" w:cs="Times New Roman"/>
           <w:color w:val="410C01"/>
         </w:rPr>
-        <w:t>Despite spoken language being highly variable, listeners can often understand newly encountered talkers when hearing them speak for the very first time. Variation in speech presents a unique challenge for cognitive processing that is solved seemingly automatically: Our brains learn how talkers speak, and then apply this information to construct expectations about speech they encounter in the future. This process often occurs without the listener even noticing. However, this phenomenon presents the question of how automatic is speech perception adaptation? Are we constantly processing any speech we happen to hear in our environment? The goal of this experiment is to explore the automaticity of speech perception and adaptation when participants’ available attentional resources are limited. Specifically, how directing attention to one talker’s speech competes with adaption to a second talker speaking simultaneously in the environment.</w:t>
+        <w:t xml:space="preserve">Despite spoken language being highly variable, listeners can often understand newly encountered talkers when hearing them speak for the very first time. Variation in speech presents a unique challenge for cognitive processing that is solved seemingly automatically: Our brains learn how talkers speak, and then apply this information to construct expectations about speech they encounter in the future. This process often occurs without the listener even noticing. </w:t>
       </w:r>
     </w:p>
     <w:p>
@@ -549,7 +549,31 @@
           <w:rFonts w:ascii="Sylfaen" w:hAnsi="Sylfaen" w:cs="Times New Roman"/>
           <w:color w:val="410C01"/>
         </w:rPr>
+        <w:t xml:space="preserve">However, this phenomenon presents the question of how automatic is speech perception adaptation? Are we constantly processing any speech we happen to hear in our environment? The goal of this experiment is to explore the automaticity of speech perception and adaptation when participants’ available attentional resources are limited. Specifically, how directing attention to one </w:t>
+      </w:r>
+      <w:r>
+        <w:rPr>
+          <w:rFonts w:ascii="Sylfaen" w:hAnsi="Sylfaen" w:cs="Times New Roman"/>
+          <w:color w:val="410C01"/>
+        </w:rPr>
         <w:lastRenderedPageBreak/>
+        <w:t>talker’s speech competes with adaption to a second talker speaking simultaneously in the environment.</w:t>
+      </w:r>
+    </w:p>
+    <w:p>
+      <w:pPr>
+        <w:spacing w:line="276" w:lineRule="auto"/>
+        <w:ind w:firstLine="720"/>
+        <w:rPr>
+          <w:rFonts w:ascii="Sylfaen" w:hAnsi="Sylfaen" w:cs="Times New Roman"/>
+          <w:color w:val="410C01"/>
+        </w:rPr>
+      </w:pPr>
+      <w:r>
+        <w:rPr>
+          <w:rFonts w:ascii="Sylfaen" w:hAnsi="Sylfaen" w:cs="Times New Roman"/>
+          <w:color w:val="410C01"/>
+        </w:rPr>
         <w:t xml:space="preserve">In this study, we intend to use a paradigm </w:t>
       </w:r>
       <w:proofErr w:type="gramStart"/>
@@ -1897,7 +1921,6 @@
           <w:rFonts w:ascii="Sylfaen" w:hAnsi="Sylfaen" w:cs="Times New Roman"/>
           <w:color w:val="410C01"/>
         </w:rPr>
-        <w:lastRenderedPageBreak/>
         <w:t xml:space="preserve">We decided to manipulate the simulated voices so one would mimic a traditionally female-sounding voice, and the other would be traditionally male-sounding. </w:t>
       </w:r>
     </w:p>
@@ -2311,16 +2334,16 @@
           <w:noProof/>
         </w:rPr>
         <w:drawing>
-          <wp:anchor distT="0" distB="0" distL="114300" distR="114300" simplePos="0" relativeHeight="251662336" behindDoc="0" locked="0" layoutInCell="1" allowOverlap="1" wp14:anchorId="36FCBA02" wp14:editId="67245ACC">
+          <wp:anchor distT="0" distB="0" distL="114300" distR="114300" simplePos="0" relativeHeight="251662336" behindDoc="0" locked="0" layoutInCell="1" allowOverlap="1" wp14:anchorId="36FCBA02" wp14:editId="4974A35B">
             <wp:simplePos x="0" y="0"/>
             <wp:positionH relativeFrom="column">
-              <wp:posOffset>3263900</wp:posOffset>
+              <wp:posOffset>3037924</wp:posOffset>
             </wp:positionH>
             <wp:positionV relativeFrom="paragraph">
-              <wp:posOffset>6985</wp:posOffset>
+              <wp:posOffset>8560</wp:posOffset>
             </wp:positionV>
-            <wp:extent cx="1276350" cy="1664335"/>
-            <wp:effectExtent l="0" t="0" r="0" b="0"/>
+            <wp:extent cx="1275966" cy="1677660"/>
+            <wp:effectExtent l="0" t="0" r="635" b="0"/>
             <wp:wrapNone/>
             <wp:docPr id="17" name="Picture 16" descr="Table&#10;&#10;Description automatically generated">
               <a:extLst xmlns:a="http://schemas.openxmlformats.org/drawingml/2006/main">
@@ -2361,7 +2384,7 @@
                   <pic:spPr>
                     <a:xfrm>
                       <a:off x="0" y="0"/>
-                      <a:ext cx="1276350" cy="1664335"/>
+                      <a:ext cx="1278500" cy="1680992"/>
                     </a:xfrm>
                     <a:prstGeom prst="rect">
                       <a:avLst/>
@@ -2516,6 +2539,7 @@
           <w:noProof/>
           <w:color w:val="410C01"/>
         </w:rPr>
+        <w:lastRenderedPageBreak/>
         <w:drawing>
           <wp:anchor distT="0" distB="0" distL="114300" distR="114300" simplePos="0" relativeHeight="251664384" behindDoc="0" locked="0" layoutInCell="1" allowOverlap="1" wp14:anchorId="42795BA5" wp14:editId="5BEB9D63">
             <wp:simplePos x="0" y="0"/>
@@ -3262,6 +3286,7 @@
           <w:rFonts w:ascii="Sylfaen" w:hAnsi="Sylfaen" w:cs="Times New Roman"/>
           <w:color w:val="410C01"/>
         </w:rPr>
+        <w:lastRenderedPageBreak/>
         <w:t>For there to be a 50% chance that the attended talker is in one ear, plus a 50% chance that the attended talker is also saying a word, the critical trials would have to make up 25% of the trials in the experiment. This would result in 80 total trials, where 60 trials are fillers.</w:t>
       </w:r>
     </w:p>
@@ -3278,7 +3303,6 @@
           <w:rFonts w:ascii="Sylfaen" w:hAnsi="Sylfaen" w:cs="Times New Roman"/>
           <w:color w:val="410C01"/>
         </w:rPr>
-        <w:lastRenderedPageBreak/>
         <w:t xml:space="preserve">Like with the critical trials, we also do </w:t>
       </w:r>
       <w:r>

</xml_diff>